<commit_message>
correção dos padrões adotados
</commit_message>
<xml_diff>
--- a/Padrões adotados/Regras de verificação e análise de requisitos.docx
+++ b/Padrões adotados/Regras de verificação e análise de requisitos.docx
@@ -150,7 +150,14 @@
           <w:sz w:val="24"/>
           <w:szCs w:val="24"/>
         </w:rPr>
-        <w:t>Os requisitos devem ser escritos de forma clara e objetiva.</w:t>
+        <w:t>Definir apenas um requisito de cada vez</w:t>
+      </w:r>
+      <w:r>
+        <w:rPr>
+          <w:sz w:val="24"/>
+          <w:szCs w:val="24"/>
+        </w:rPr>
+        <w:t>: ou seja, o requisito deve ser responsável por apenas uma função, caso seja necessário mais de uma, separar em dois ou mais requisitos;</w:t>
       </w:r>
     </w:p>
     <w:p>
@@ -170,7 +177,14 @@
           <w:sz w:val="24"/>
           <w:szCs w:val="24"/>
         </w:rPr>
-        <w:t>Definir apenas um requisito de cada vez.</w:t>
+        <w:t>Evitar requisitos muito extensos</w:t>
+      </w:r>
+      <w:r>
+        <w:rPr>
+          <w:sz w:val="24"/>
+          <w:szCs w:val="24"/>
+        </w:rPr>
+        <w:t>: evitar frases grandes com palavras que não acrescentem nada para o entendimento do requisito;</w:t>
       </w:r>
     </w:p>
     <w:p>
@@ -190,7 +204,14 @@
           <w:sz w:val="24"/>
           <w:szCs w:val="24"/>
         </w:rPr>
-        <w:t>Evitar requisitos muito extensos.</w:t>
+        <w:t>Para o uso de termos técnicos deve existir um glossário</w:t>
+      </w:r>
+      <w:r>
+        <w:rPr>
+          <w:sz w:val="24"/>
+          <w:szCs w:val="24"/>
+        </w:rPr>
+        <w:t>;</w:t>
       </w:r>
     </w:p>
     <w:p>
@@ -210,27 +231,14 @@
           <w:sz w:val="24"/>
           <w:szCs w:val="24"/>
         </w:rPr>
-        <w:t>Para o uso de termos técnicos deve existir um glossário.</w:t>
-      </w:r>
-    </w:p>
-    <w:p>
-      <w:pPr>
-        <w:pStyle w:val="PargrafodaLista"/>
-        <w:numPr>
-          <w:ilvl w:val="0"/>
-          <w:numId w:val="1"/>
-        </w:numPr>
-        <w:rPr>
-          <w:sz w:val="24"/>
-          <w:szCs w:val="24"/>
-        </w:rPr>
-      </w:pPr>
-      <w:r>
-        <w:rPr>
-          <w:sz w:val="24"/>
-          <w:szCs w:val="24"/>
-        </w:rPr>
-        <w:t>Não utilizar palavras que causem uma ambiguidade ao requisito.</w:t>
+        <w:t xml:space="preserve">Evite palavras ou frases como: e, ou, somente se, exceto, se necessário, mas, contudo, entretanto, usualmente, geralmente, frequentemente, tipicamente, amigável, versátil, flexível, aproximadamente, tão logo quanto possível, talvez, </w:t>
+      </w:r>
+      <w:r>
+        <w:rPr>
+          <w:sz w:val="24"/>
+          <w:szCs w:val="24"/>
+        </w:rPr>
+        <w:t>provavelmente etc.</w:t>
       </w:r>
     </w:p>
     <w:p>

</xml_diff>